<commit_message>
Inicio de Repositorio 1.0
</commit_message>
<xml_diff>
--- a/momento1.docx
+++ b/momento1.docx
@@ -14,6 +14,28 @@
           <w:szCs w:val="23"/>
         </w:rPr>
       </w:pPr>
+    </w:p>
+    <w:p>
+      <w:pPr>
+        <w:pStyle w:val="q-text"/>
+        <w:shd w:val="clear" w:color="auto" w:fill="FFFFFF"/>
+        <w:spacing w:before="0" w:beforeAutospacing="0" w:after="0" w:afterAutospacing="0"/>
+        <w:rPr>
+          <w:rFonts w:ascii="Segoe UI" w:hAnsi="Segoe UI" w:cs="Segoe UI"/>
+          <w:color w:val="333333"/>
+          <w:sz w:val="23"/>
+          <w:szCs w:val="23"/>
+        </w:rPr>
+      </w:pPr>
+      <w:r>
+        <w:rPr>
+          <w:rFonts w:ascii="Segoe UI" w:hAnsi="Segoe UI" w:cs="Segoe UI"/>
+          <w:color w:val="333333"/>
+          <w:sz w:val="23"/>
+          <w:szCs w:val="23"/>
+        </w:rPr>
+        <w:t xml:space="preserve"> </w:t>
+      </w:r>
       <w:r>
         <w:rPr>
           <w:rFonts w:ascii="Segoe UI" w:hAnsi="Segoe UI" w:cs="Segoe UI"/>
@@ -36,15 +58,6 @@
           <w:szCs w:val="23"/>
         </w:rPr>
       </w:pPr>
-      <w:r>
-        <w:rPr>
-          <w:rFonts w:ascii="Segoe UI" w:hAnsi="Segoe UI" w:cs="Segoe UI"/>
-          <w:color w:val="333333"/>
-          <w:sz w:val="23"/>
-          <w:szCs w:val="23"/>
-        </w:rPr>
-        <w:t xml:space="preserve"> </w:t>
-      </w:r>
     </w:p>
     <w:p>
       <w:pPr>
@@ -80,584 +93,566 @@
           <w:szCs w:val="23"/>
         </w:rPr>
       </w:pPr>
-      <w:r>
-        <w:rPr>
-          <w:rFonts w:ascii="Segoe UI" w:hAnsi="Segoe UI" w:cs="Segoe UI"/>
-          <w:color w:val="333333"/>
-          <w:sz w:val="23"/>
-          <w:szCs w:val="23"/>
-        </w:rPr>
-        <w:t xml:space="preserve">1. </w:t>
-      </w:r>
-    </w:p>
-    <w:p>
-      <w:pPr>
-        <w:pStyle w:val="q-text"/>
-        <w:shd w:val="clear" w:color="auto" w:fill="FFFFFF"/>
-        <w:spacing w:before="0" w:beforeAutospacing="0" w:after="0" w:afterAutospacing="0"/>
-        <w:rPr>
-          <w:rFonts w:ascii="Segoe UI" w:hAnsi="Segoe UI" w:cs="Segoe UI"/>
-          <w:color w:val="333333"/>
-          <w:sz w:val="23"/>
-          <w:szCs w:val="23"/>
-        </w:rPr>
-      </w:pPr>
-      <w:r>
-        <w:rPr>
-          <w:rFonts w:ascii="Segoe UI" w:hAnsi="Segoe UI" w:cs="Segoe UI"/>
-          <w:color w:val="333333"/>
-          <w:sz w:val="23"/>
-          <w:szCs w:val="23"/>
-        </w:rPr>
-        <w:t xml:space="preserve">Qué diferencia existe entre “=” y “==” </w:t>
-      </w:r>
-    </w:p>
-    <w:p>
-      <w:pPr>
-        <w:pStyle w:val="q-text"/>
-        <w:shd w:val="clear" w:color="auto" w:fill="FFFFFF"/>
-        <w:spacing w:before="0" w:beforeAutospacing="0" w:after="0" w:afterAutospacing="0"/>
-        <w:rPr>
-          <w:rFonts w:ascii="Segoe UI" w:hAnsi="Segoe UI" w:cs="Segoe UI"/>
-          <w:color w:val="333333"/>
-          <w:sz w:val="23"/>
-          <w:szCs w:val="23"/>
-        </w:rPr>
-      </w:pPr>
-      <w:r>
-        <w:rPr>
-          <w:rFonts w:ascii="Segoe UI" w:hAnsi="Segoe UI" w:cs="Segoe UI"/>
-          <w:color w:val="333333"/>
-          <w:sz w:val="23"/>
-          <w:szCs w:val="23"/>
-        </w:rPr>
-        <w:t>R//</w:t>
-      </w:r>
-    </w:p>
-    <w:p>
-      <w:pPr>
-        <w:pStyle w:val="q-text"/>
-        <w:shd w:val="clear" w:color="auto" w:fill="FFFFFF"/>
-        <w:spacing w:before="0" w:beforeAutospacing="0" w:after="0" w:afterAutospacing="0"/>
-        <w:rPr>
-          <w:rFonts w:ascii="Segoe UI" w:hAnsi="Segoe UI" w:cs="Segoe UI"/>
-          <w:color w:val="333333"/>
-          <w:sz w:val="23"/>
-          <w:szCs w:val="23"/>
-        </w:rPr>
-      </w:pPr>
-      <w:r>
-        <w:rPr>
-          <w:rFonts w:ascii="Segoe UI" w:hAnsi="Segoe UI" w:cs="Segoe UI"/>
-          <w:color w:val="333333"/>
-          <w:sz w:val="23"/>
-          <w:szCs w:val="23"/>
-        </w:rPr>
-        <w:t xml:space="preserve">Con </w:t>
-      </w:r>
-      <w:proofErr w:type="gramStart"/>
-      <w:r>
-        <w:rPr>
-          <w:rFonts w:ascii="Segoe UI" w:hAnsi="Segoe UI" w:cs="Segoe UI"/>
-          <w:color w:val="333333"/>
-          <w:sz w:val="23"/>
-          <w:szCs w:val="23"/>
-        </w:rPr>
-        <w:t xml:space="preserve">el </w:t>
-      </w:r>
-      <w:r>
-        <w:rPr>
-          <w:rFonts w:ascii="Segoe UI" w:hAnsi="Segoe UI" w:cs="Segoe UI"/>
-          <w:color w:val="333333"/>
-          <w:sz w:val="23"/>
-          <w:szCs w:val="23"/>
-        </w:rPr>
-        <w:t>”</w:t>
-      </w:r>
-      <w:proofErr w:type="gramEnd"/>
-      <w:r>
-        <w:rPr>
-          <w:rFonts w:ascii="Segoe UI" w:hAnsi="Segoe UI" w:cs="Segoe UI"/>
-          <w:color w:val="333333"/>
-          <w:sz w:val="23"/>
-          <w:szCs w:val="23"/>
-        </w:rPr>
-        <w:t>=</w:t>
-      </w:r>
-      <w:r>
-        <w:rPr>
-          <w:rFonts w:ascii="Segoe UI" w:hAnsi="Segoe UI" w:cs="Segoe UI"/>
-          <w:color w:val="333333"/>
-          <w:sz w:val="23"/>
-          <w:szCs w:val="23"/>
-        </w:rPr>
-        <w:t>”</w:t>
-      </w:r>
-      <w:r>
-        <w:rPr>
-          <w:rFonts w:ascii="Segoe UI" w:hAnsi="Segoe UI" w:cs="Segoe UI"/>
-          <w:color w:val="333333"/>
-          <w:sz w:val="23"/>
-          <w:szCs w:val="23"/>
-        </w:rPr>
-        <w:t xml:space="preserve"> </w:t>
-      </w:r>
-      <w:r>
-        <w:rPr>
-          <w:rFonts w:ascii="Segoe UI" w:hAnsi="Segoe UI" w:cs="Segoe UI"/>
-          <w:color w:val="333333"/>
-          <w:sz w:val="23"/>
-          <w:szCs w:val="23"/>
-        </w:rPr>
-        <w:t xml:space="preserve">asignas un valor a una variable y con </w:t>
-      </w:r>
-      <w:r>
-        <w:rPr>
-          <w:rFonts w:ascii="Segoe UI" w:hAnsi="Segoe UI" w:cs="Segoe UI"/>
-          <w:color w:val="333333"/>
-          <w:sz w:val="23"/>
-          <w:szCs w:val="23"/>
-        </w:rPr>
-        <w:t xml:space="preserve">el </w:t>
-      </w:r>
-      <w:r>
-        <w:rPr>
-          <w:rFonts w:ascii="Segoe UI" w:hAnsi="Segoe UI" w:cs="Segoe UI"/>
-          <w:color w:val="333333"/>
-          <w:sz w:val="23"/>
-          <w:szCs w:val="23"/>
-        </w:rPr>
-        <w:t>“</w:t>
-      </w:r>
-      <w:r>
-        <w:rPr>
-          <w:rFonts w:ascii="Segoe UI" w:hAnsi="Segoe UI" w:cs="Segoe UI"/>
-          <w:color w:val="333333"/>
-          <w:sz w:val="23"/>
-          <w:szCs w:val="23"/>
-        </w:rPr>
-        <w:t>==</w:t>
-      </w:r>
-      <w:r>
-        <w:rPr>
-          <w:rFonts w:ascii="Segoe UI" w:hAnsi="Segoe UI" w:cs="Segoe UI"/>
-          <w:color w:val="333333"/>
-          <w:sz w:val="23"/>
-          <w:szCs w:val="23"/>
-        </w:rPr>
-        <w:t xml:space="preserve">” se iguala dos números o </w:t>
-      </w:r>
-      <w:r>
-        <w:rPr>
-          <w:rFonts w:ascii="Segoe UI" w:hAnsi="Segoe UI" w:cs="Segoe UI"/>
-          <w:color w:val="333333"/>
-          <w:sz w:val="23"/>
-          <w:szCs w:val="23"/>
-        </w:rPr>
-        <w:t xml:space="preserve"> dos variables, etc.</w:t>
-      </w:r>
-    </w:p>
-    <w:p>
-      <w:pPr>
-        <w:pStyle w:val="q-text"/>
-        <w:shd w:val="clear" w:color="auto" w:fill="FFFFFF"/>
-        <w:spacing w:before="0" w:beforeAutospacing="0" w:after="0" w:afterAutospacing="0"/>
-        <w:rPr>
-          <w:rFonts w:ascii="Segoe UI" w:hAnsi="Segoe UI" w:cs="Segoe UI"/>
-          <w:color w:val="333333"/>
-          <w:sz w:val="23"/>
-          <w:szCs w:val="23"/>
-        </w:rPr>
-      </w:pPr>
-    </w:p>
-    <w:p>
-      <w:pPr>
-        <w:pStyle w:val="q-text"/>
-        <w:shd w:val="clear" w:color="auto" w:fill="FFFFFF"/>
-        <w:spacing w:before="0" w:beforeAutospacing="0" w:after="0" w:afterAutospacing="0"/>
-        <w:rPr>
-          <w:rFonts w:ascii="Segoe UI" w:hAnsi="Segoe UI" w:cs="Segoe UI"/>
-          <w:color w:val="333333"/>
-          <w:sz w:val="23"/>
-          <w:szCs w:val="23"/>
-        </w:rPr>
-      </w:pPr>
-      <w:r>
-        <w:rPr>
-          <w:rFonts w:ascii="Segoe UI" w:hAnsi="Segoe UI" w:cs="Segoe UI"/>
-          <w:color w:val="333333"/>
-          <w:sz w:val="23"/>
-          <w:szCs w:val="23"/>
-        </w:rPr>
-        <w:t xml:space="preserve">2. </w:t>
-      </w:r>
-    </w:p>
-    <w:p>
-      <w:pPr>
-        <w:pStyle w:val="q-text"/>
-        <w:shd w:val="clear" w:color="auto" w:fill="FFFFFF"/>
-        <w:spacing w:before="0" w:beforeAutospacing="0" w:after="0" w:afterAutospacing="0"/>
-        <w:rPr>
-          <w:rFonts w:ascii="Segoe UI" w:hAnsi="Segoe UI" w:cs="Segoe UI"/>
-          <w:color w:val="333333"/>
-          <w:sz w:val="23"/>
-          <w:szCs w:val="23"/>
-        </w:rPr>
-      </w:pPr>
-      <w:r>
-        <w:rPr>
-          <w:rFonts w:ascii="Segoe UI" w:hAnsi="Segoe UI" w:cs="Segoe UI"/>
-          <w:color w:val="333333"/>
-          <w:sz w:val="23"/>
-          <w:szCs w:val="23"/>
-        </w:rPr>
-        <w:t xml:space="preserve">Defina con sus palabras que </w:t>
-      </w:r>
-      <w:proofErr w:type="gramStart"/>
-      <w:r>
-        <w:rPr>
-          <w:rFonts w:ascii="Segoe UI" w:hAnsi="Segoe UI" w:cs="Segoe UI"/>
-          <w:color w:val="333333"/>
-          <w:sz w:val="23"/>
-          <w:szCs w:val="23"/>
-        </w:rPr>
-        <w:t>es</w:t>
-      </w:r>
-      <w:proofErr w:type="gramEnd"/>
-      <w:r>
-        <w:rPr>
-          <w:rFonts w:ascii="Segoe UI" w:hAnsi="Segoe UI" w:cs="Segoe UI"/>
-          <w:color w:val="333333"/>
-          <w:sz w:val="23"/>
-          <w:szCs w:val="23"/>
-        </w:rPr>
-        <w:t xml:space="preserve"> un vector o arreglo. </w:t>
-      </w:r>
-    </w:p>
-    <w:p>
-      <w:pPr>
-        <w:pStyle w:val="q-text"/>
-        <w:shd w:val="clear" w:color="auto" w:fill="FFFFFF"/>
-        <w:spacing w:before="0" w:beforeAutospacing="0" w:after="0" w:afterAutospacing="0"/>
-        <w:rPr>
-          <w:rFonts w:ascii="Segoe UI" w:hAnsi="Segoe UI" w:cs="Segoe UI"/>
-          <w:color w:val="333333"/>
-          <w:sz w:val="23"/>
-          <w:szCs w:val="23"/>
-        </w:rPr>
-      </w:pPr>
-      <w:r>
-        <w:rPr>
-          <w:rFonts w:ascii="Segoe UI" w:hAnsi="Segoe UI" w:cs="Segoe UI"/>
-          <w:color w:val="333333"/>
-          <w:sz w:val="23"/>
-          <w:szCs w:val="23"/>
-        </w:rPr>
-        <w:t>R//</w:t>
-      </w:r>
-    </w:p>
-    <w:p>
-      <w:pPr>
-        <w:pStyle w:val="q-text"/>
-        <w:shd w:val="clear" w:color="auto" w:fill="FFFFFF"/>
-        <w:spacing w:before="0" w:beforeAutospacing="0" w:after="0" w:afterAutospacing="0"/>
-        <w:rPr>
-          <w:rFonts w:ascii="Segoe UI" w:hAnsi="Segoe UI" w:cs="Segoe UI"/>
-          <w:color w:val="333333"/>
-          <w:sz w:val="23"/>
-          <w:szCs w:val="23"/>
-        </w:rPr>
-      </w:pPr>
-      <w:r>
-        <w:rPr>
-          <w:rFonts w:ascii="Segoe UI" w:hAnsi="Segoe UI" w:cs="Segoe UI"/>
-          <w:color w:val="333333"/>
-          <w:sz w:val="23"/>
-          <w:szCs w:val="23"/>
-        </w:rPr>
-        <w:t>Los vectores son arreglos unidimensionales de contienen datos del mismo tipo y todos estos bajo el mismo nombre.</w:t>
-      </w:r>
-    </w:p>
-    <w:p>
-      <w:pPr>
-        <w:pStyle w:val="q-text"/>
-        <w:shd w:val="clear" w:color="auto" w:fill="FFFFFF"/>
-        <w:spacing w:before="0" w:beforeAutospacing="0" w:after="0" w:afterAutospacing="0"/>
-        <w:rPr>
-          <w:rFonts w:ascii="Segoe UI" w:hAnsi="Segoe UI" w:cs="Segoe UI"/>
-          <w:color w:val="333333"/>
-          <w:sz w:val="23"/>
-          <w:szCs w:val="23"/>
-        </w:rPr>
-      </w:pPr>
-    </w:p>
-    <w:p>
-      <w:pPr>
-        <w:pStyle w:val="q-text"/>
-        <w:shd w:val="clear" w:color="auto" w:fill="FFFFFF"/>
-        <w:spacing w:before="0" w:beforeAutospacing="0" w:after="0" w:afterAutospacing="0"/>
-        <w:rPr>
-          <w:rFonts w:ascii="Segoe UI" w:hAnsi="Segoe UI" w:cs="Segoe UI"/>
-          <w:color w:val="333333"/>
-          <w:sz w:val="23"/>
-          <w:szCs w:val="23"/>
-        </w:rPr>
-      </w:pPr>
-      <w:r>
-        <w:rPr>
-          <w:rFonts w:ascii="Segoe UI" w:hAnsi="Segoe UI" w:cs="Segoe UI"/>
-          <w:color w:val="333333"/>
-          <w:sz w:val="23"/>
-          <w:szCs w:val="23"/>
-        </w:rPr>
-        <w:t xml:space="preserve">3. </w:t>
-      </w:r>
-    </w:p>
-    <w:p>
-      <w:pPr>
-        <w:pStyle w:val="q-text"/>
-        <w:shd w:val="clear" w:color="auto" w:fill="FFFFFF"/>
-        <w:spacing w:before="0" w:beforeAutospacing="0" w:after="0" w:afterAutospacing="0"/>
-        <w:rPr>
-          <w:rFonts w:ascii="Segoe UI" w:hAnsi="Segoe UI" w:cs="Segoe UI"/>
-          <w:color w:val="333333"/>
-          <w:sz w:val="23"/>
-          <w:szCs w:val="23"/>
-        </w:rPr>
-      </w:pPr>
-      <w:r>
-        <w:rPr>
-          <w:rFonts w:ascii="Segoe UI" w:hAnsi="Segoe UI" w:cs="Segoe UI"/>
-          <w:color w:val="333333"/>
-          <w:sz w:val="23"/>
-          <w:szCs w:val="23"/>
-        </w:rPr>
-        <w:t xml:space="preserve">Cuál es la diferencia entre un tipo de dato </w:t>
-      </w:r>
-      <w:proofErr w:type="spellStart"/>
-      <w:r>
-        <w:rPr>
-          <w:rFonts w:ascii="Segoe UI" w:hAnsi="Segoe UI" w:cs="Segoe UI"/>
-          <w:color w:val="333333"/>
-          <w:sz w:val="23"/>
-          <w:szCs w:val="23"/>
-        </w:rPr>
-        <w:t>char</w:t>
-      </w:r>
-      <w:proofErr w:type="spellEnd"/>
-      <w:r>
-        <w:rPr>
-          <w:rFonts w:ascii="Segoe UI" w:hAnsi="Segoe UI" w:cs="Segoe UI"/>
-          <w:color w:val="333333"/>
-          <w:sz w:val="23"/>
-          <w:szCs w:val="23"/>
-        </w:rPr>
-        <w:t xml:space="preserve"> y uno </w:t>
-      </w:r>
-      <w:proofErr w:type="spellStart"/>
-      <w:r>
-        <w:rPr>
-          <w:rFonts w:ascii="Segoe UI" w:hAnsi="Segoe UI" w:cs="Segoe UI"/>
-          <w:color w:val="333333"/>
-          <w:sz w:val="23"/>
-          <w:szCs w:val="23"/>
-        </w:rPr>
-        <w:t>string</w:t>
-      </w:r>
-      <w:proofErr w:type="spellEnd"/>
-      <w:r>
-        <w:rPr>
-          <w:rFonts w:ascii="Segoe UI" w:hAnsi="Segoe UI" w:cs="Segoe UI"/>
-          <w:color w:val="333333"/>
-          <w:sz w:val="23"/>
-          <w:szCs w:val="23"/>
-        </w:rPr>
-        <w:t xml:space="preserve"> </w:t>
-      </w:r>
-    </w:p>
-    <w:p>
-      <w:pPr>
-        <w:pStyle w:val="q-text"/>
-        <w:shd w:val="clear" w:color="auto" w:fill="FFFFFF"/>
-        <w:spacing w:before="0" w:beforeAutospacing="0" w:after="0" w:afterAutospacing="0"/>
-        <w:rPr>
-          <w:rFonts w:ascii="Segoe UI" w:hAnsi="Segoe UI" w:cs="Segoe UI"/>
-          <w:color w:val="333333"/>
-          <w:sz w:val="23"/>
-          <w:szCs w:val="23"/>
-        </w:rPr>
-      </w:pPr>
-      <w:r>
-        <w:rPr>
-          <w:rFonts w:ascii="Segoe UI" w:hAnsi="Segoe UI" w:cs="Segoe UI"/>
-          <w:color w:val="333333"/>
-          <w:sz w:val="23"/>
-          <w:szCs w:val="23"/>
-        </w:rPr>
-        <w:t>R//</w:t>
-      </w:r>
-    </w:p>
-    <w:p>
-      <w:pPr>
-        <w:pStyle w:val="q-text"/>
-        <w:shd w:val="clear" w:color="auto" w:fill="FFFFFF"/>
-        <w:spacing w:before="0" w:beforeAutospacing="0" w:after="0" w:afterAutospacing="0"/>
-        <w:rPr>
-          <w:rFonts w:ascii="Segoe UI" w:hAnsi="Segoe UI" w:cs="Segoe UI"/>
-          <w:color w:val="333333"/>
-          <w:sz w:val="23"/>
-          <w:szCs w:val="23"/>
-        </w:rPr>
-      </w:pPr>
-      <w:r>
-        <w:rPr>
-          <w:rFonts w:ascii="Segoe UI" w:hAnsi="Segoe UI" w:cs="Segoe UI"/>
-          <w:color w:val="333333"/>
-          <w:sz w:val="23"/>
-          <w:szCs w:val="23"/>
-        </w:rPr>
-        <w:t xml:space="preserve">El Chart es un espacio de memoria para un carácter </w:t>
-      </w:r>
-      <w:r>
-        <w:rPr>
-          <w:rFonts w:ascii="Segoe UI" w:hAnsi="Segoe UI" w:cs="Segoe UI"/>
-          <w:color w:val="333333"/>
-          <w:sz w:val="23"/>
-          <w:szCs w:val="23"/>
-        </w:rPr>
-        <w:t xml:space="preserve">y </w:t>
-      </w:r>
-      <w:proofErr w:type="spellStart"/>
-      <w:r>
-        <w:rPr>
-          <w:rFonts w:ascii="Segoe UI" w:hAnsi="Segoe UI" w:cs="Segoe UI"/>
-          <w:color w:val="333333"/>
-          <w:sz w:val="23"/>
-          <w:szCs w:val="23"/>
-        </w:rPr>
-        <w:t>string</w:t>
-      </w:r>
-      <w:proofErr w:type="spellEnd"/>
-      <w:r>
-        <w:rPr>
-          <w:rFonts w:ascii="Segoe UI" w:hAnsi="Segoe UI" w:cs="Segoe UI"/>
-          <w:color w:val="333333"/>
-          <w:sz w:val="23"/>
-          <w:szCs w:val="23"/>
-        </w:rPr>
-        <w:t xml:space="preserve"> es un grupo de caracteres o grupo de espacios de memoria.</w:t>
-      </w:r>
-    </w:p>
-    <w:p>
-      <w:pPr>
-        <w:pStyle w:val="q-text"/>
-        <w:shd w:val="clear" w:color="auto" w:fill="FFFFFF"/>
-        <w:spacing w:before="0" w:beforeAutospacing="0" w:after="0" w:afterAutospacing="0"/>
-        <w:rPr>
-          <w:rFonts w:ascii="Segoe UI" w:hAnsi="Segoe UI" w:cs="Segoe UI"/>
-          <w:color w:val="333333"/>
-          <w:sz w:val="23"/>
-          <w:szCs w:val="23"/>
-        </w:rPr>
-      </w:pPr>
-    </w:p>
-    <w:p>
-      <w:pPr>
-        <w:pStyle w:val="q-text"/>
-        <w:shd w:val="clear" w:color="auto" w:fill="FFFFFF"/>
-        <w:spacing w:before="0" w:beforeAutospacing="0" w:after="0" w:afterAutospacing="0"/>
-        <w:rPr>
-          <w:rFonts w:ascii="Segoe UI" w:hAnsi="Segoe UI" w:cs="Segoe UI"/>
-          <w:color w:val="333333"/>
-          <w:sz w:val="23"/>
-          <w:szCs w:val="23"/>
-        </w:rPr>
-      </w:pPr>
-      <w:r>
-        <w:rPr>
-          <w:rFonts w:ascii="Segoe UI" w:hAnsi="Segoe UI" w:cs="Segoe UI"/>
-          <w:color w:val="333333"/>
-          <w:sz w:val="23"/>
-          <w:szCs w:val="23"/>
-        </w:rPr>
-        <w:t xml:space="preserve">4. </w:t>
-      </w:r>
-    </w:p>
-    <w:p>
-      <w:pPr>
-        <w:pStyle w:val="q-text"/>
-        <w:shd w:val="clear" w:color="auto" w:fill="FFFFFF"/>
-        <w:spacing w:before="0" w:beforeAutospacing="0" w:after="0" w:afterAutospacing="0"/>
-        <w:rPr>
-          <w:rFonts w:ascii="Segoe UI" w:hAnsi="Segoe UI" w:cs="Segoe UI"/>
-          <w:color w:val="333333"/>
-          <w:sz w:val="23"/>
-          <w:szCs w:val="23"/>
-        </w:rPr>
-      </w:pPr>
-      <w:r>
-        <w:rPr>
-          <w:rFonts w:ascii="Segoe UI" w:hAnsi="Segoe UI" w:cs="Segoe UI"/>
-          <w:color w:val="333333"/>
-          <w:sz w:val="23"/>
-          <w:szCs w:val="23"/>
-        </w:rPr>
-        <w:t xml:space="preserve">Explique con sus palabras que diferencia existe entre una variable global y una local. </w:t>
-      </w:r>
-    </w:p>
-    <w:p>
-      <w:pPr>
-        <w:pStyle w:val="q-text"/>
-        <w:shd w:val="clear" w:color="auto" w:fill="FFFFFF"/>
-        <w:spacing w:before="0" w:beforeAutospacing="0" w:after="0" w:afterAutospacing="0"/>
-        <w:rPr>
-          <w:rFonts w:ascii="Segoe UI" w:hAnsi="Segoe UI" w:cs="Segoe UI"/>
-          <w:color w:val="333333"/>
-          <w:sz w:val="23"/>
-          <w:szCs w:val="23"/>
-        </w:rPr>
-      </w:pPr>
-      <w:r>
-        <w:rPr>
-          <w:rFonts w:ascii="Segoe UI" w:hAnsi="Segoe UI" w:cs="Segoe UI"/>
-          <w:color w:val="333333"/>
-          <w:sz w:val="23"/>
-          <w:szCs w:val="23"/>
-        </w:rPr>
-        <w:t xml:space="preserve">R// </w:t>
-      </w:r>
-    </w:p>
-    <w:p>
-      <w:pPr>
-        <w:pStyle w:val="q-text"/>
-        <w:shd w:val="clear" w:color="auto" w:fill="FFFFFF"/>
-        <w:spacing w:before="0" w:beforeAutospacing="0" w:after="0" w:afterAutospacing="0"/>
-        <w:rPr>
-          <w:rFonts w:ascii="Segoe UI" w:hAnsi="Segoe UI" w:cs="Segoe UI"/>
-          <w:color w:val="333333"/>
-          <w:sz w:val="23"/>
-          <w:szCs w:val="23"/>
-        </w:rPr>
-      </w:pPr>
-      <w:r>
-        <w:rPr>
-          <w:rFonts w:ascii="Segoe UI" w:hAnsi="Segoe UI" w:cs="Segoe UI"/>
-          <w:color w:val="333333"/>
-          <w:sz w:val="23"/>
-          <w:szCs w:val="23"/>
-        </w:rPr>
-        <w:t>L</w:t>
-      </w:r>
       <w:bookmarkStart w:id="0" w:name="_GoBack"/>
       <w:bookmarkEnd w:id="0"/>
-      <w:r>
-        <w:rPr>
-          <w:rFonts w:ascii="Segoe UI" w:hAnsi="Segoe UI" w:cs="Segoe UI"/>
-          <w:color w:val="333333"/>
-          <w:sz w:val="23"/>
-          <w:szCs w:val="23"/>
-        </w:rPr>
-        <w:t>a variable local solo es reconocida o puede usarse en una parte limitada de un programa o lógica a diferencia de la variable global que se puede usar en todo el programa o lógica de programación.</w:t>
+    </w:p>
+    <w:p>
+      <w:pPr>
+        <w:pStyle w:val="q-text"/>
+        <w:shd w:val="clear" w:color="auto" w:fill="FFFFFF"/>
+        <w:spacing w:before="0" w:beforeAutospacing="0" w:after="0" w:afterAutospacing="0"/>
+        <w:rPr>
+          <w:rFonts w:ascii="Segoe UI" w:hAnsi="Segoe UI" w:cs="Segoe UI"/>
+          <w:color w:val="333333"/>
+          <w:sz w:val="23"/>
+          <w:szCs w:val="23"/>
+        </w:rPr>
+      </w:pPr>
+      <w:r>
+        <w:rPr>
+          <w:rFonts w:ascii="Segoe UI" w:hAnsi="Segoe UI" w:cs="Segoe UI"/>
+          <w:color w:val="333333"/>
+          <w:sz w:val="23"/>
+          <w:szCs w:val="23"/>
+        </w:rPr>
+        <w:t xml:space="preserve">Qué diferencia existe entre “=” y “==” </w:t>
+      </w:r>
+    </w:p>
+    <w:p>
+      <w:pPr>
+        <w:pStyle w:val="q-text"/>
+        <w:shd w:val="clear" w:color="auto" w:fill="FFFFFF"/>
+        <w:spacing w:before="0" w:beforeAutospacing="0" w:after="0" w:afterAutospacing="0"/>
+        <w:rPr>
+          <w:rFonts w:ascii="Segoe UI" w:hAnsi="Segoe UI" w:cs="Segoe UI"/>
+          <w:color w:val="333333"/>
+          <w:sz w:val="23"/>
+          <w:szCs w:val="23"/>
+        </w:rPr>
+      </w:pPr>
+      <w:r>
+        <w:rPr>
+          <w:rFonts w:ascii="Segoe UI" w:hAnsi="Segoe UI" w:cs="Segoe UI"/>
+          <w:color w:val="333333"/>
+          <w:sz w:val="23"/>
+          <w:szCs w:val="23"/>
+        </w:rPr>
+        <w:t>R//</w:t>
+      </w:r>
+    </w:p>
+    <w:p>
+      <w:pPr>
+        <w:pStyle w:val="q-text"/>
+        <w:shd w:val="clear" w:color="auto" w:fill="FFFFFF"/>
+        <w:spacing w:before="0" w:beforeAutospacing="0" w:after="0" w:afterAutospacing="0"/>
+        <w:rPr>
+          <w:rFonts w:ascii="Segoe UI" w:hAnsi="Segoe UI" w:cs="Segoe UI"/>
+          <w:color w:val="333333"/>
+          <w:sz w:val="23"/>
+          <w:szCs w:val="23"/>
+        </w:rPr>
+      </w:pPr>
+      <w:r>
+        <w:rPr>
+          <w:rFonts w:ascii="Segoe UI" w:hAnsi="Segoe UI" w:cs="Segoe UI"/>
+          <w:color w:val="333333"/>
+          <w:sz w:val="23"/>
+          <w:szCs w:val="23"/>
+        </w:rPr>
+        <w:t xml:space="preserve">Con </w:t>
+      </w:r>
+      <w:proofErr w:type="gramStart"/>
+      <w:r>
+        <w:rPr>
+          <w:rFonts w:ascii="Segoe UI" w:hAnsi="Segoe UI" w:cs="Segoe UI"/>
+          <w:color w:val="333333"/>
+          <w:sz w:val="23"/>
+          <w:szCs w:val="23"/>
+        </w:rPr>
+        <w:t xml:space="preserve">el </w:t>
+      </w:r>
+      <w:r>
+        <w:rPr>
+          <w:rFonts w:ascii="Segoe UI" w:hAnsi="Segoe UI" w:cs="Segoe UI"/>
+          <w:color w:val="333333"/>
+          <w:sz w:val="23"/>
+          <w:szCs w:val="23"/>
+        </w:rPr>
+        <w:t>”</w:t>
+      </w:r>
+      <w:proofErr w:type="gramEnd"/>
+      <w:r>
+        <w:rPr>
+          <w:rFonts w:ascii="Segoe UI" w:hAnsi="Segoe UI" w:cs="Segoe UI"/>
+          <w:color w:val="333333"/>
+          <w:sz w:val="23"/>
+          <w:szCs w:val="23"/>
+        </w:rPr>
+        <w:t>=</w:t>
+      </w:r>
+      <w:r>
+        <w:rPr>
+          <w:rFonts w:ascii="Segoe UI" w:hAnsi="Segoe UI" w:cs="Segoe UI"/>
+          <w:color w:val="333333"/>
+          <w:sz w:val="23"/>
+          <w:szCs w:val="23"/>
+        </w:rPr>
+        <w:t>”</w:t>
+      </w:r>
+      <w:r>
+        <w:rPr>
+          <w:rFonts w:ascii="Segoe UI" w:hAnsi="Segoe UI" w:cs="Segoe UI"/>
+          <w:color w:val="333333"/>
+          <w:sz w:val="23"/>
+          <w:szCs w:val="23"/>
+        </w:rPr>
+        <w:t xml:space="preserve"> </w:t>
+      </w:r>
+      <w:r>
+        <w:rPr>
+          <w:rFonts w:ascii="Segoe UI" w:hAnsi="Segoe UI" w:cs="Segoe UI"/>
+          <w:color w:val="333333"/>
+          <w:sz w:val="23"/>
+          <w:szCs w:val="23"/>
+        </w:rPr>
+        <w:t xml:space="preserve">asignas un valor a una variable y con </w:t>
+      </w:r>
+      <w:r>
+        <w:rPr>
+          <w:rFonts w:ascii="Segoe UI" w:hAnsi="Segoe UI" w:cs="Segoe UI"/>
+          <w:color w:val="333333"/>
+          <w:sz w:val="23"/>
+          <w:szCs w:val="23"/>
+        </w:rPr>
+        <w:t xml:space="preserve">el </w:t>
+      </w:r>
+      <w:r>
+        <w:rPr>
+          <w:rFonts w:ascii="Segoe UI" w:hAnsi="Segoe UI" w:cs="Segoe UI"/>
+          <w:color w:val="333333"/>
+          <w:sz w:val="23"/>
+          <w:szCs w:val="23"/>
+        </w:rPr>
+        <w:t>“</w:t>
+      </w:r>
+      <w:r>
+        <w:rPr>
+          <w:rFonts w:ascii="Segoe UI" w:hAnsi="Segoe UI" w:cs="Segoe UI"/>
+          <w:color w:val="333333"/>
+          <w:sz w:val="23"/>
+          <w:szCs w:val="23"/>
+        </w:rPr>
+        <w:t>==</w:t>
+      </w:r>
+      <w:r>
+        <w:rPr>
+          <w:rFonts w:ascii="Segoe UI" w:hAnsi="Segoe UI" w:cs="Segoe UI"/>
+          <w:color w:val="333333"/>
+          <w:sz w:val="23"/>
+          <w:szCs w:val="23"/>
+        </w:rPr>
+        <w:t xml:space="preserve">” se iguala dos números o </w:t>
+      </w:r>
+      <w:r>
+        <w:rPr>
+          <w:rFonts w:ascii="Segoe UI" w:hAnsi="Segoe UI" w:cs="Segoe UI"/>
+          <w:color w:val="333333"/>
+          <w:sz w:val="23"/>
+          <w:szCs w:val="23"/>
+        </w:rPr>
+        <w:t xml:space="preserve"> dos variables, etc.</w:t>
+      </w:r>
+    </w:p>
+    <w:p>
+      <w:pPr>
+        <w:pStyle w:val="q-text"/>
+        <w:shd w:val="clear" w:color="auto" w:fill="FFFFFF"/>
+        <w:spacing w:before="0" w:beforeAutospacing="0" w:after="0" w:afterAutospacing="0"/>
+        <w:rPr>
+          <w:rFonts w:ascii="Segoe UI" w:hAnsi="Segoe UI" w:cs="Segoe UI"/>
+          <w:color w:val="333333"/>
+          <w:sz w:val="23"/>
+          <w:szCs w:val="23"/>
+        </w:rPr>
+      </w:pPr>
+    </w:p>
+    <w:p>
+      <w:pPr>
+        <w:pStyle w:val="q-text"/>
+        <w:shd w:val="clear" w:color="auto" w:fill="FFFFFF"/>
+        <w:spacing w:before="0" w:beforeAutospacing="0" w:after="0" w:afterAutospacing="0"/>
+        <w:rPr>
+          <w:rFonts w:ascii="Segoe UI" w:hAnsi="Segoe UI" w:cs="Segoe UI"/>
+          <w:color w:val="333333"/>
+          <w:sz w:val="23"/>
+          <w:szCs w:val="23"/>
+        </w:rPr>
+      </w:pPr>
+      <w:r>
+        <w:rPr>
+          <w:rFonts w:ascii="Segoe UI" w:hAnsi="Segoe UI" w:cs="Segoe UI"/>
+          <w:color w:val="333333"/>
+          <w:sz w:val="23"/>
+          <w:szCs w:val="23"/>
+        </w:rPr>
+        <w:t xml:space="preserve">2. </w:t>
+      </w:r>
+    </w:p>
+    <w:p>
+      <w:pPr>
+        <w:pStyle w:val="q-text"/>
+        <w:shd w:val="clear" w:color="auto" w:fill="FFFFFF"/>
+        <w:spacing w:before="0" w:beforeAutospacing="0" w:after="0" w:afterAutospacing="0"/>
+        <w:rPr>
+          <w:rFonts w:ascii="Segoe UI" w:hAnsi="Segoe UI" w:cs="Segoe UI"/>
+          <w:color w:val="333333"/>
+          <w:sz w:val="23"/>
+          <w:szCs w:val="23"/>
+        </w:rPr>
+      </w:pPr>
+      <w:r>
+        <w:rPr>
+          <w:rFonts w:ascii="Segoe UI" w:hAnsi="Segoe UI" w:cs="Segoe UI"/>
+          <w:color w:val="333333"/>
+          <w:sz w:val="23"/>
+          <w:szCs w:val="23"/>
+        </w:rPr>
+        <w:t xml:space="preserve">Defina con sus palabras que </w:t>
+      </w:r>
+      <w:proofErr w:type="gramStart"/>
+      <w:r>
+        <w:rPr>
+          <w:rFonts w:ascii="Segoe UI" w:hAnsi="Segoe UI" w:cs="Segoe UI"/>
+          <w:color w:val="333333"/>
+          <w:sz w:val="23"/>
+          <w:szCs w:val="23"/>
+        </w:rPr>
+        <w:t>es</w:t>
+      </w:r>
+      <w:proofErr w:type="gramEnd"/>
+      <w:r>
+        <w:rPr>
+          <w:rFonts w:ascii="Segoe UI" w:hAnsi="Segoe UI" w:cs="Segoe UI"/>
+          <w:color w:val="333333"/>
+          <w:sz w:val="23"/>
+          <w:szCs w:val="23"/>
+        </w:rPr>
+        <w:t xml:space="preserve"> un vector o arreglo. </w:t>
+      </w:r>
+    </w:p>
+    <w:p>
+      <w:pPr>
+        <w:pStyle w:val="q-text"/>
+        <w:shd w:val="clear" w:color="auto" w:fill="FFFFFF"/>
+        <w:spacing w:before="0" w:beforeAutospacing="0" w:after="0" w:afterAutospacing="0"/>
+        <w:rPr>
+          <w:rFonts w:ascii="Segoe UI" w:hAnsi="Segoe UI" w:cs="Segoe UI"/>
+          <w:color w:val="333333"/>
+          <w:sz w:val="23"/>
+          <w:szCs w:val="23"/>
+        </w:rPr>
+      </w:pPr>
+      <w:r>
+        <w:rPr>
+          <w:rFonts w:ascii="Segoe UI" w:hAnsi="Segoe UI" w:cs="Segoe UI"/>
+          <w:color w:val="333333"/>
+          <w:sz w:val="23"/>
+          <w:szCs w:val="23"/>
+        </w:rPr>
+        <w:t>R//</w:t>
+      </w:r>
+    </w:p>
+    <w:p>
+      <w:pPr>
+        <w:pStyle w:val="q-text"/>
+        <w:shd w:val="clear" w:color="auto" w:fill="FFFFFF"/>
+        <w:spacing w:before="0" w:beforeAutospacing="0" w:after="0" w:afterAutospacing="0"/>
+        <w:rPr>
+          <w:rFonts w:ascii="Segoe UI" w:hAnsi="Segoe UI" w:cs="Segoe UI"/>
+          <w:color w:val="333333"/>
+          <w:sz w:val="23"/>
+          <w:szCs w:val="23"/>
+        </w:rPr>
+      </w:pPr>
+      <w:r>
+        <w:rPr>
+          <w:rFonts w:ascii="Segoe UI" w:hAnsi="Segoe UI" w:cs="Segoe UI"/>
+          <w:color w:val="333333"/>
+          <w:sz w:val="23"/>
+          <w:szCs w:val="23"/>
+        </w:rPr>
+        <w:t>Los vectores son arreglos unidimensionales de contienen datos del mismo tipo y todos estos bajo el mismo nombre.</w:t>
+      </w:r>
+    </w:p>
+    <w:p>
+      <w:pPr>
+        <w:pStyle w:val="q-text"/>
+        <w:shd w:val="clear" w:color="auto" w:fill="FFFFFF"/>
+        <w:spacing w:before="0" w:beforeAutospacing="0" w:after="0" w:afterAutospacing="0"/>
+        <w:rPr>
+          <w:rFonts w:ascii="Segoe UI" w:hAnsi="Segoe UI" w:cs="Segoe UI"/>
+          <w:color w:val="333333"/>
+          <w:sz w:val="23"/>
+          <w:szCs w:val="23"/>
+        </w:rPr>
+      </w:pPr>
+    </w:p>
+    <w:p>
+      <w:pPr>
+        <w:pStyle w:val="q-text"/>
+        <w:shd w:val="clear" w:color="auto" w:fill="FFFFFF"/>
+        <w:spacing w:before="0" w:beforeAutospacing="0" w:after="0" w:afterAutospacing="0"/>
+        <w:rPr>
+          <w:rFonts w:ascii="Segoe UI" w:hAnsi="Segoe UI" w:cs="Segoe UI"/>
+          <w:color w:val="333333"/>
+          <w:sz w:val="23"/>
+          <w:szCs w:val="23"/>
+        </w:rPr>
+      </w:pPr>
+      <w:r>
+        <w:rPr>
+          <w:rFonts w:ascii="Segoe UI" w:hAnsi="Segoe UI" w:cs="Segoe UI"/>
+          <w:color w:val="333333"/>
+          <w:sz w:val="23"/>
+          <w:szCs w:val="23"/>
+        </w:rPr>
+        <w:t xml:space="preserve">3. </w:t>
+      </w:r>
+    </w:p>
+    <w:p>
+      <w:pPr>
+        <w:pStyle w:val="q-text"/>
+        <w:shd w:val="clear" w:color="auto" w:fill="FFFFFF"/>
+        <w:spacing w:before="0" w:beforeAutospacing="0" w:after="0" w:afterAutospacing="0"/>
+        <w:rPr>
+          <w:rFonts w:ascii="Segoe UI" w:hAnsi="Segoe UI" w:cs="Segoe UI"/>
+          <w:color w:val="333333"/>
+          <w:sz w:val="23"/>
+          <w:szCs w:val="23"/>
+        </w:rPr>
+      </w:pPr>
+      <w:r>
+        <w:rPr>
+          <w:rFonts w:ascii="Segoe UI" w:hAnsi="Segoe UI" w:cs="Segoe UI"/>
+          <w:color w:val="333333"/>
+          <w:sz w:val="23"/>
+          <w:szCs w:val="23"/>
+        </w:rPr>
+        <w:t xml:space="preserve">Cuál es la diferencia entre un tipo de dato </w:t>
+      </w:r>
+      <w:proofErr w:type="spellStart"/>
+      <w:r>
+        <w:rPr>
+          <w:rFonts w:ascii="Segoe UI" w:hAnsi="Segoe UI" w:cs="Segoe UI"/>
+          <w:color w:val="333333"/>
+          <w:sz w:val="23"/>
+          <w:szCs w:val="23"/>
+        </w:rPr>
+        <w:t>char</w:t>
+      </w:r>
+      <w:proofErr w:type="spellEnd"/>
+      <w:r>
+        <w:rPr>
+          <w:rFonts w:ascii="Segoe UI" w:hAnsi="Segoe UI" w:cs="Segoe UI"/>
+          <w:color w:val="333333"/>
+          <w:sz w:val="23"/>
+          <w:szCs w:val="23"/>
+        </w:rPr>
+        <w:t xml:space="preserve"> y uno </w:t>
+      </w:r>
+      <w:proofErr w:type="spellStart"/>
+      <w:r>
+        <w:rPr>
+          <w:rFonts w:ascii="Segoe UI" w:hAnsi="Segoe UI" w:cs="Segoe UI"/>
+          <w:color w:val="333333"/>
+          <w:sz w:val="23"/>
+          <w:szCs w:val="23"/>
+        </w:rPr>
+        <w:t>string</w:t>
+      </w:r>
+      <w:proofErr w:type="spellEnd"/>
+      <w:r>
+        <w:rPr>
+          <w:rFonts w:ascii="Segoe UI" w:hAnsi="Segoe UI" w:cs="Segoe UI"/>
+          <w:color w:val="333333"/>
+          <w:sz w:val="23"/>
+          <w:szCs w:val="23"/>
+        </w:rPr>
+        <w:t xml:space="preserve"> </w:t>
+      </w:r>
+    </w:p>
+    <w:p>
+      <w:pPr>
+        <w:pStyle w:val="q-text"/>
+        <w:shd w:val="clear" w:color="auto" w:fill="FFFFFF"/>
+        <w:spacing w:before="0" w:beforeAutospacing="0" w:after="0" w:afterAutospacing="0"/>
+        <w:rPr>
+          <w:rFonts w:ascii="Segoe UI" w:hAnsi="Segoe UI" w:cs="Segoe UI"/>
+          <w:color w:val="333333"/>
+          <w:sz w:val="23"/>
+          <w:szCs w:val="23"/>
+        </w:rPr>
+      </w:pPr>
+      <w:r>
+        <w:rPr>
+          <w:rFonts w:ascii="Segoe UI" w:hAnsi="Segoe UI" w:cs="Segoe UI"/>
+          <w:color w:val="333333"/>
+          <w:sz w:val="23"/>
+          <w:szCs w:val="23"/>
+        </w:rPr>
+        <w:t>R//</w:t>
+      </w:r>
+    </w:p>
+    <w:p>
+      <w:pPr>
+        <w:pStyle w:val="q-text"/>
+        <w:shd w:val="clear" w:color="auto" w:fill="FFFFFF"/>
+        <w:spacing w:before="0" w:beforeAutospacing="0" w:after="0" w:afterAutospacing="0"/>
+        <w:rPr>
+          <w:rFonts w:ascii="Segoe UI" w:hAnsi="Segoe UI" w:cs="Segoe UI"/>
+          <w:color w:val="333333"/>
+          <w:sz w:val="23"/>
+          <w:szCs w:val="23"/>
+        </w:rPr>
+      </w:pPr>
+      <w:r>
+        <w:rPr>
+          <w:rFonts w:ascii="Segoe UI" w:hAnsi="Segoe UI" w:cs="Segoe UI"/>
+          <w:color w:val="333333"/>
+          <w:sz w:val="23"/>
+          <w:szCs w:val="23"/>
+        </w:rPr>
+        <w:t xml:space="preserve">El Chart es un espacio de memoria para un carácter </w:t>
+      </w:r>
+      <w:r>
+        <w:rPr>
+          <w:rFonts w:ascii="Segoe UI" w:hAnsi="Segoe UI" w:cs="Segoe UI"/>
+          <w:color w:val="333333"/>
+          <w:sz w:val="23"/>
+          <w:szCs w:val="23"/>
+        </w:rPr>
+        <w:t xml:space="preserve">y </w:t>
+      </w:r>
+      <w:proofErr w:type="spellStart"/>
+      <w:r>
+        <w:rPr>
+          <w:rFonts w:ascii="Segoe UI" w:hAnsi="Segoe UI" w:cs="Segoe UI"/>
+          <w:color w:val="333333"/>
+          <w:sz w:val="23"/>
+          <w:szCs w:val="23"/>
+        </w:rPr>
+        <w:t>string</w:t>
+      </w:r>
+      <w:proofErr w:type="spellEnd"/>
+      <w:r>
+        <w:rPr>
+          <w:rFonts w:ascii="Segoe UI" w:hAnsi="Segoe UI" w:cs="Segoe UI"/>
+          <w:color w:val="333333"/>
+          <w:sz w:val="23"/>
+          <w:szCs w:val="23"/>
+        </w:rPr>
+        <w:t xml:space="preserve"> es un grupo de caracteres o grupo de espacios de memoria.</w:t>
+      </w:r>
+    </w:p>
+    <w:p>
+      <w:pPr>
+        <w:pStyle w:val="q-text"/>
+        <w:shd w:val="clear" w:color="auto" w:fill="FFFFFF"/>
+        <w:spacing w:before="0" w:beforeAutospacing="0" w:after="0" w:afterAutospacing="0"/>
+        <w:rPr>
+          <w:rFonts w:ascii="Segoe UI" w:hAnsi="Segoe UI" w:cs="Segoe UI"/>
+          <w:color w:val="333333"/>
+          <w:sz w:val="23"/>
+          <w:szCs w:val="23"/>
+        </w:rPr>
+      </w:pPr>
+    </w:p>
+    <w:p>
+      <w:pPr>
+        <w:pStyle w:val="q-text"/>
+        <w:shd w:val="clear" w:color="auto" w:fill="FFFFFF"/>
+        <w:spacing w:before="0" w:beforeAutospacing="0" w:after="0" w:afterAutospacing="0"/>
+        <w:rPr>
+          <w:rFonts w:ascii="Segoe UI" w:hAnsi="Segoe UI" w:cs="Segoe UI"/>
+          <w:color w:val="333333"/>
+          <w:sz w:val="23"/>
+          <w:szCs w:val="23"/>
+        </w:rPr>
+      </w:pPr>
+      <w:r>
+        <w:rPr>
+          <w:rFonts w:ascii="Segoe UI" w:hAnsi="Segoe UI" w:cs="Segoe UI"/>
+          <w:color w:val="333333"/>
+          <w:sz w:val="23"/>
+          <w:szCs w:val="23"/>
+        </w:rPr>
+        <w:t xml:space="preserve">4. </w:t>
+      </w:r>
+    </w:p>
+    <w:p>
+      <w:pPr>
+        <w:pStyle w:val="q-text"/>
+        <w:shd w:val="clear" w:color="auto" w:fill="FFFFFF"/>
+        <w:spacing w:before="0" w:beforeAutospacing="0" w:after="0" w:afterAutospacing="0"/>
+        <w:rPr>
+          <w:rFonts w:ascii="Segoe UI" w:hAnsi="Segoe UI" w:cs="Segoe UI"/>
+          <w:color w:val="333333"/>
+          <w:sz w:val="23"/>
+          <w:szCs w:val="23"/>
+        </w:rPr>
+      </w:pPr>
+      <w:r>
+        <w:rPr>
+          <w:rFonts w:ascii="Segoe UI" w:hAnsi="Segoe UI" w:cs="Segoe UI"/>
+          <w:color w:val="333333"/>
+          <w:sz w:val="23"/>
+          <w:szCs w:val="23"/>
+        </w:rPr>
+        <w:t xml:space="preserve">Explique con sus palabras que diferencia existe entre una variable global y una local. </w:t>
+      </w:r>
+    </w:p>
+    <w:p>
+      <w:pPr>
+        <w:pStyle w:val="q-text"/>
+        <w:shd w:val="clear" w:color="auto" w:fill="FFFFFF"/>
+        <w:spacing w:before="0" w:beforeAutospacing="0" w:after="0" w:afterAutospacing="0"/>
+        <w:rPr>
+          <w:rFonts w:ascii="Segoe UI" w:hAnsi="Segoe UI" w:cs="Segoe UI"/>
+          <w:color w:val="333333"/>
+          <w:sz w:val="23"/>
+          <w:szCs w:val="23"/>
+        </w:rPr>
+      </w:pPr>
+      <w:r>
+        <w:rPr>
+          <w:rFonts w:ascii="Segoe UI" w:hAnsi="Segoe UI" w:cs="Segoe UI"/>
+          <w:color w:val="333333"/>
+          <w:sz w:val="23"/>
+          <w:szCs w:val="23"/>
+        </w:rPr>
+        <w:t xml:space="preserve">R// </w:t>
+      </w:r>
+    </w:p>
+    <w:p>
+      <w:pPr>
+        <w:pStyle w:val="q-text"/>
+        <w:shd w:val="clear" w:color="auto" w:fill="FFFFFF"/>
+        <w:spacing w:before="0" w:beforeAutospacing="0" w:after="0" w:afterAutospacing="0"/>
+        <w:rPr>
+          <w:rFonts w:ascii="Segoe UI" w:hAnsi="Segoe UI" w:cs="Segoe UI"/>
+          <w:color w:val="333333"/>
+          <w:sz w:val="23"/>
+          <w:szCs w:val="23"/>
+        </w:rPr>
+      </w:pPr>
+      <w:r>
+        <w:rPr>
+          <w:rFonts w:ascii="Segoe UI" w:hAnsi="Segoe UI" w:cs="Segoe UI"/>
+          <w:color w:val="333333"/>
+          <w:sz w:val="23"/>
+          <w:szCs w:val="23"/>
+        </w:rPr>
+        <w:t>La variable local solo es reconocida o puede usarse en una parte limitada de un programa o lógica a diferencia de la variable global que se puede usar en todo el programa o lógica de programación.</w:t>
       </w:r>
     </w:p>
     <w:p>
@@ -923,6 +918,7 @@
           <w:sz w:val="23"/>
           <w:szCs w:val="23"/>
         </w:rPr>
+        <w:lastRenderedPageBreak/>
         <w:t xml:space="preserve">También  se  debe  mostrar  el  valor  total  que  debe  pagar  la  empresa  por  concepto </w:t>
       </w:r>
     </w:p>
@@ -946,7 +942,6 @@
           <w:sz w:val="23"/>
           <w:szCs w:val="23"/>
         </w:rPr>
-        <w:lastRenderedPageBreak/>
         <w:t>de</w:t>
       </w:r>
       <w:proofErr w:type="gramEnd"/>

</xml_diff>